<commit_message>
# * v1.0.3, 2024-11-15: Expanded Word-document information. Edits to readme.
</commit_message>
<xml_diff>
--- a/results/20241115_CDL_UMCU_Publications.docx
+++ b/results/20241115_CDL_UMCU_Publications.docx
@@ -7,7 +7,78 @@
         <w:pStyle w:val="Heading1"/>
       </w:pPr>
       <w:r>
-        <w:t>Publications Linked to UMC Utrecht</w:t>
+        <w:t>Publications for 4 at the Central Diagnostics Laboratory</w:t>
+      </w:r>
+    </w:p>
+    <w:p>
+      <w:r>
+        <w:t>This document summarizes the publications linked to the Central Diagnostics Laboratory (CDL) at the University Medical Center Utrecht (UMCU).</w:t>
+        <w:br/>
+      </w:r>
+    </w:p>
+    <w:p>
+      <w:r>
+        <w:t>Query date: 2024-11-15.</w:t>
+      </w:r>
+    </w:p>
+    <w:p>
+      <w:r>
+        <w:t>Authors: van der Laan SW, Pasterkamp G, Mokry M, Schiffelers RM, van Solinge W, Haitjema S.</w:t>
+        <w:br/>
+      </w:r>
+    </w:p>
+    <w:p>
+      <w:r>
+        <w:t>Aliases used: Schiffelers R, van der Laan S, van der Laan S.W., van der Laan Sander W., Sander W. van der Laan, van Solinge WW, van Solinge W.W..</w:t>
+        <w:br/>
+      </w:r>
+    </w:p>
+    <w:p>
+      <w:r>
+        <w:t>No year filter used.</w:t>
+        <w:br/>
+      </w:r>
+    </w:p>
+    <w:p>
+      <w:r>
+        <w:t>Department(s): Central Diagnostic Laboratory.</w:t>
+        <w:br/>
+      </w:r>
+    </w:p>
+    <w:p>
+      <w:r>
+        <w:t>Organization: University Medical Center Utrecht.</w:t>
+        <w:br/>
+      </w:r>
+    </w:p>
+    <w:p>
+      <w:r>
+        <w:t>Results saved on 2024-11-15 08:44:15.</w:t>
+        <w:br/>
+      </w:r>
+    </w:p>
+    <w:p>
+      <w:r>
+        <w:t>Log file saved to results/2024-11-15_CDL_UMCU_Publications.log.</w:t>
+        <w:br/>
+      </w:r>
+    </w:p>
+    <w:p>
+      <w:r>
+        <w:t>PubMed Miner v1.0.3 (2024-11-15).</w:t>
+        <w:br/>
+      </w:r>
+    </w:p>
+    <w:p>
+      <w:r>
+        <w:t>Copyright 1979-2024. Sander W. van der Laan | s.w.vanderlaan [at] gmail [dot] com | https://vanderlaanand.science..</w:t>
+        <w:br/>
+      </w:r>
+    </w:p>
+    <w:p>
+      <w:r>
+        <w:t>GitHub repository: https://github.com/swvanderlaan/PubMed_Miner. Any issues or requests? Create one here: https://github.com/swvanderlaan/PubMed_Miner/issues.</w:t>
+        <w:br/>
       </w:r>
     </w:p>
     <w:p>

</xml_diff>

<commit_message>
* v1.0.4, 2024-11-15: Added logo to Word document header.
</commit_message>
<xml_diff>
--- a/results/20241115_CDL_UMCU_Publications.docx
+++ b/results/20241115_CDL_UMCU_Publications.docx
@@ -60,7 +60,7 @@
     <w:p/>
     <w:p>
       <w:r>
-        <w:t>Results saved on 2024-11-15 08:51:08.</w:t>
+        <w:t>Results saved on 2024-11-15 09:07:24.</w:t>
         <w:br/>
       </w:r>
     </w:p>
@@ -29960,7 +29960,7 @@
                     <pic:cNvPicPr/>
                   </pic:nvPicPr>
                   <pic:blipFill>
-                    <a:blip r:embed="rId9"/>
+                    <a:blip r:embed="rId10"/>
                     <a:stretch>
                       <a:fillRect/>
                     </a:stretch>
@@ -29997,7 +29997,7 @@
                     <pic:cNvPicPr/>
                   </pic:nvPicPr>
                   <pic:blipFill>
-                    <a:blip r:embed="rId10"/>
+                    <a:blip r:embed="rId11"/>
                     <a:stretch>
                       <a:fillRect/>
                     </a:stretch>
@@ -30034,7 +30034,7 @@
                     <pic:cNvPicPr/>
                   </pic:nvPicPr>
                   <pic:blipFill>
-                    <a:blip r:embed="rId11"/>
+                    <a:blip r:embed="rId12"/>
                     <a:stretch>
                       <a:fillRect/>
                     </a:stretch>
@@ -30055,6 +30055,7 @@
     </w:p>
     <w:p/>
     <w:sectPr>
+      <w:headerReference w:type="default" r:id="rId9"/>
       <w:pgSz w:w="12240" w:h="15840"/>
       <w:pgMar w:top="1440" w:right="1800" w:bottom="1440" w:left="1800" w:header="720" w:footer="720" w:gutter="0"/>
       <w:cols w:space="720"/>
@@ -30062,6 +30063,17 @@
     </w:sectPr>
   </w:body>
 </w:document>
+</file>
+
+<file path=word/header1.xml><?xml version="1.0" encoding="utf-8"?>
+<w:hdr xmlns:m="http://schemas.openxmlformats.org/officeDocument/2006/math" xmlns:mc="http://schemas.openxmlformats.org/markup-compatibility/2006" xmlns:mo="http://schemas.microsoft.com/office/mac/office/2008/main" xmlns:mv="urn:schemas-microsoft-com:mac:vml" xmlns:o="urn:schemas-microsoft-com:office:office" xmlns:r="http://schemas.openxmlformats.org/officeDocument/2006/relationships" xmlns:v="urn:schemas-microsoft-com:vml" xmlns:w10="urn:schemas-microsoft-com:office:word" xmlns:w14="http://schemas.microsoft.com/office/word/2010/wordml" xmlns:w="http://schemas.openxmlformats.org/wordprocessingml/2006/main" xmlns:wne="http://schemas.microsoft.com/office/word/2006/wordml" xmlns:wp14="http://schemas.microsoft.com/office/word/2010/wordprocessingDrawing" xmlns:wp="http://schemas.openxmlformats.org/drawingml/2006/wordprocessingDrawing" xmlns:wpc="http://schemas.microsoft.com/office/word/2010/wordprocessingCanvas" xmlns:wpg="http://schemas.microsoft.com/office/word/2010/wordprocessingGroup" xmlns:wpi="http://schemas.microsoft.com/office/word/2010/wordprocessingInk" xmlns:wps="http://schemas.microsoft.com/office/word/2010/wordprocessingShape" mc:Ignorable="w14 wp14">
+  <w:p>
+    <w:pPr>
+      <w:pStyle w:val="Header"/>
+    </w:pPr>
+    <w:r/>
+  </w:p>
+</w:hdr>
 </file>
 
 <file path=word/numbering.xml><?xml version="1.0" encoding="utf-8"?>

</xml_diff>